<commit_message>
deprecated data package (encoder/decoder/codec) extended io package updates in readme
</commit_message>
<xml_diff>
--- a/doc/bee.creative.bex/Spezifikation_BEX.docx
+++ b/doc/bee.creative.bex/Spezifikation_BEX.docx
@@ -7,7 +7,15 @@
         <w:pStyle w:val="berschrift1"/>
       </w:pPr>
       <w:r>
-        <w:t>BEX – Binary Encoded XML</w:t>
+        <w:t xml:space="preserve">BEX – Binary </w:t>
+      </w:r>
+      <w:proofErr w:type="spellStart"/>
+      <w:r>
+        <w:t>Encoded</w:t>
+      </w:r>
+      <w:proofErr w:type="spellEnd"/>
+      <w:r>
+        <w:t xml:space="preserve"> XML</w:t>
       </w:r>
     </w:p>
     <w:p>
@@ -33,18 +41,33 @@
         <w:t>«</w:t>
       </w:r>
       <w:r>
+        <w:rPr>
+          <w:lang w:val="en-US"/>
+        </w:rPr>
         <w:t>Binary</w:t>
       </w:r>
       <w:r>
+        <w:rPr>
+          <w:lang w:val="en-US"/>
+        </w:rPr>
         <w:t> </w:t>
       </w:r>
       <w:r>
+        <w:rPr>
+          <w:lang w:val="en-US"/>
+        </w:rPr>
         <w:t>Encoded</w:t>
       </w:r>
       <w:r>
+        <w:rPr>
+          <w:lang w:val="en-US"/>
+        </w:rPr>
         <w:t> </w:t>
       </w:r>
       <w:r>
+        <w:rPr>
+          <w:lang w:val="en-US"/>
+        </w:rPr>
         <w:t>XML</w:t>
       </w:r>
       <w:r>
@@ -75,13 +98,27 @@
         <w:t>n</w:t>
       </w:r>
       <w:r>
-        <w:t xml:space="preserve">stanten Knoten und Listen bestehende </w:t>
+        <w:t>stanten Knoten und Listen best</w:t>
+      </w:r>
+      <w:bookmarkStart w:id="0" w:name="_GoBack"/>
+      <w:bookmarkEnd w:id="0"/>
+      <w:r>
+        <w:t xml:space="preserve">ehende </w:t>
       </w:r>
       <w:r>
         <w:t xml:space="preserve">Vereinfachung </w:t>
       </w:r>
       <w:r>
-        <w:t>des «Document Object Model» darstellt</w:t>
+        <w:t>des «</w:t>
+      </w:r>
+      <w:r>
+        <w:rPr>
+          <w:lang w:val="en-US"/>
+        </w:rPr>
+        <w:t>Document Object Model</w:t>
+      </w:r>
+      <w:r>
+        <w:t>» darstellt</w:t>
       </w:r>
       <w:r>
         <w:t xml:space="preserve"> und im Rahmen des «IAM» </w:t>
@@ -90,13 +127,16 @@
         <w:t xml:space="preserve">als binären optimierten Datenformat in einer Datei abgelegt und per </w:t>
       </w:r>
       <w:r>
-        <w:t>«mem</w:t>
-      </w:r>
-      <w:r>
-        <w:t>o</w:t>
-      </w:r>
-      <w:r>
-        <w:t xml:space="preserve">ry-mapped-file» </w:t>
+        <w:t>«</w:t>
+      </w:r>
+      <w:r>
+        <w:rPr>
+          <w:lang w:val="en-US"/>
+        </w:rPr>
+        <w:t>memory-mapped-file</w:t>
+      </w:r>
+      <w:r>
+        <w:t xml:space="preserve">» </w:t>
       </w:r>
       <w:r>
         <w:t>ressourcenschonend</w:t>
@@ -182,6 +222,7 @@
       <w:r>
         <w:t>«</w:t>
       </w:r>
+      <w:proofErr w:type="spellStart"/>
       <w:r>
         <w:rPr>
           <w:rStyle w:val="D2ReferenzStrgNum9"/>
@@ -194,6 +235,7 @@
         </w:rPr>
         <w:t>File</w:t>
       </w:r>
+      <w:proofErr w:type="spellEnd"/>
       <w:r>
         <w:t xml:space="preserve">» </w:t>
       </w:r>
@@ -236,12 +278,14 @@
       <w:r>
         <w:t>«</w:t>
       </w:r>
+      <w:proofErr w:type="spellStart"/>
       <w:r>
         <w:rPr>
           <w:rStyle w:val="D2ReferenzStrgNum9"/>
         </w:rPr>
         <w:t>BEXNode</w:t>
       </w:r>
+      <w:proofErr w:type="spellEnd"/>
       <w:r>
         <w:t xml:space="preserve">» </w:t>
       </w:r>
@@ -260,12 +304,14 @@
       <w:r>
         <w:t>«</w:t>
       </w:r>
+      <w:proofErr w:type="spellStart"/>
       <w:r>
         <w:rPr>
           <w:rStyle w:val="D2ReferenzStrgNum9"/>
         </w:rPr>
         <w:t>BEXList</w:t>
       </w:r>
+      <w:proofErr w:type="spellEnd"/>
       <w:r>
         <w:t xml:space="preserve">» </w:t>
       </w:r>
@@ -280,9 +326,11 @@
       <w:r>
         <w:t>Schnittstelle «</w:t>
       </w:r>
+      <w:proofErr w:type="spellStart"/>
       <w:r>
         <w:t>BEXFile</w:t>
       </w:r>
+      <w:proofErr w:type="spellEnd"/>
       <w:r>
         <w:t>»</w:t>
       </w:r>
@@ -302,12 +350,14 @@
       <w:r>
         <w:t>Die Schnittstelle «</w:t>
       </w:r>
+      <w:proofErr w:type="spellStart"/>
       <w:r>
         <w:rPr>
           <w:rStyle w:val="S2ReferenzStrgNum0"/>
         </w:rPr>
         <w:t>BEXFile</w:t>
       </w:r>
+      <w:proofErr w:type="spellEnd"/>
       <w:r>
         <w:t xml:space="preserve">» definiert die Verwaltung aller Element-, Text- und Attributknoten sowie aller Kind- und Attributknotenlisten, die in einem </w:t>
       </w:r>
@@ -441,9 +491,11 @@
       <w:r>
         <w:t>Schnittstelle «</w:t>
       </w:r>
+      <w:proofErr w:type="spellStart"/>
       <w:r>
         <w:t>BEXNode</w:t>
       </w:r>
+      <w:proofErr w:type="spellEnd"/>
       <w:r>
         <w:t>»</w:t>
       </w:r>
@@ -463,12 +515,14 @@
       <w:r>
         <w:t>Die Schnittstelle «</w:t>
       </w:r>
+      <w:proofErr w:type="spellStart"/>
       <w:r>
         <w:rPr>
           <w:rStyle w:val="S2ReferenzStrgNum0"/>
         </w:rPr>
         <w:t>BEXNode</w:t>
       </w:r>
+      <w:proofErr w:type="spellEnd"/>
       <w:r>
         <w:t>» definiert die homogene Sicht auf Element-, Text- und Attributknoten.</w:t>
       </w:r>
@@ -922,9 +976,11 @@
       <w:r>
         <w:t>Schnittstelle «</w:t>
       </w:r>
+      <w:proofErr w:type="spellStart"/>
       <w:r>
         <w:t>BEXList</w:t>
       </w:r>
+      <w:proofErr w:type="spellEnd"/>
       <w:r>
         <w:t>»</w:t>
       </w:r>
@@ -944,12 +1000,14 @@
       <w:r>
         <w:t>Die Schnittstelle «</w:t>
       </w:r>
+      <w:proofErr w:type="spellStart"/>
       <w:r>
         <w:rPr>
           <w:rStyle w:val="S2ReferenzStrgNum0"/>
         </w:rPr>
         <w:t>BEXList</w:t>
       </w:r>
+      <w:proofErr w:type="spellEnd"/>
       <w:r>
         <w:t>» definiert die homogene Sicht auf Kind- und Attributknotenlisten.</w:t>
       </w:r>
@@ -1173,7 +1231,11 @@
         <w:pStyle w:val="S1TextblockStrgNum3"/>
       </w:pPr>
       <w:r>
-        <w:t>Diese Methode gibt den «index»</w:t>
+        <w:t>Diese Methode gibt den «</w:t>
+      </w:r>
+      <w:proofErr w:type="spellStart"/>
+      <w:r>
+        <w:t>index»</w:t>
       </w:r>
       <w:r>
         <w:rPr>
@@ -1187,6 +1249,7 @@
         </w:rPr>
         <w:t>h</w:t>
       </w:r>
+      <w:proofErr w:type="spellEnd"/>
       <w:r>
         <w:t xml:space="preserve"> Knoten dieser Knotenliste zurück.</w:t>
       </w:r>
@@ -1196,7 +1259,15 @@
         <w:pStyle w:val="S1TextblockStrgNum3"/>
       </w:pPr>
       <w:r>
-        <w:t xml:space="preserve">Bei einem ungültigen «index» </w:t>
+        <w:t>Bei einem ungültigen «</w:t>
+      </w:r>
+      <w:proofErr w:type="spellStart"/>
+      <w:r>
+        <w:t>index</w:t>
+      </w:r>
+      <w:proofErr w:type="spellEnd"/>
+      <w:r>
+        <w:t xml:space="preserve">» </w:t>
       </w:r>
       <w:r>
         <w:t>wird ein undefinierter Knoten geliefert.</w:t>
@@ -1260,7 +1331,31 @@
         <w:t>Diese Methode sucht linear ab der geg</w:t>
       </w:r>
       <w:r>
-        <w:t>ebenen «start»-Position den ersten Element- bzw. Attributknoten mit der gegebenen «uri» sowie dem gegebenen «name» und gibt dessen Position zurück.</w:t>
+        <w:t>ebenen «</w:t>
+      </w:r>
+      <w:proofErr w:type="spellStart"/>
+      <w:r>
+        <w:t>start</w:t>
+      </w:r>
+      <w:proofErr w:type="spellEnd"/>
+      <w:r>
+        <w:t>»-Position den ersten Element- bzw. Attributknoten mit der gegebenen «</w:t>
+      </w:r>
+      <w:proofErr w:type="spellStart"/>
+      <w:r>
+        <w:t>uri</w:t>
+      </w:r>
+      <w:proofErr w:type="spellEnd"/>
+      <w:r>
+        <w:t>» sowie dem gegebenen «</w:t>
+      </w:r>
+      <w:proofErr w:type="spellStart"/>
+      <w:r>
+        <w:t>name</w:t>
+      </w:r>
+      <w:proofErr w:type="spellEnd"/>
+      <w:r>
+        <w:t>» und gibt dessen Position zurück.</w:t>
       </w:r>
     </w:p>
     <w:p>
@@ -1277,7 +1372,31 @@
         <w:t>-1</w:t>
       </w:r>
       <w:r>
-        <w:t>» geliefert. Ein leerer «uri» bzw. «name» wird bei der Suche ignoriert, d.h. der gesuchte Knoten hat einen beliebigen URI bzw. Namen. Bei einer negativen «start»-Position wird immer «</w:t>
+        <w:t>» geliefert. Ein leerer «</w:t>
+      </w:r>
+      <w:proofErr w:type="spellStart"/>
+      <w:r>
+        <w:t>uri</w:t>
+      </w:r>
+      <w:proofErr w:type="spellEnd"/>
+      <w:r>
+        <w:t>» bzw. «</w:t>
+      </w:r>
+      <w:proofErr w:type="spellStart"/>
+      <w:r>
+        <w:t>name</w:t>
+      </w:r>
+      <w:proofErr w:type="spellEnd"/>
+      <w:r>
+        <w:t>» wird bei der Suche ignoriert, d.h. der gesuchte Knoten hat einen beliebigen URI bzw. Namen. Bei einer negativen «</w:t>
+      </w:r>
+      <w:proofErr w:type="spellStart"/>
+      <w:r>
+        <w:t>start</w:t>
+      </w:r>
+      <w:proofErr w:type="spellEnd"/>
+      <w:r>
+        <w:t>»-Position wird immer «</w:t>
       </w:r>
       <w:r>
         <w:t>-1</w:t>
@@ -1394,13 +1513,7 @@
           <w:noProof/>
         </w:rPr>
         <w:lastRenderedPageBreak/>
-        <w:t>BEX</w:t>
-      </w:r>
-      <w:r>
-        <w:rPr>
-          <w:noProof/>
-        </w:rPr>
-        <w:t>-Datenformat</w:t>
+        <w:t>BEX-Datenformat</w:t>
       </w:r>
     </w:p>
     <w:p>
@@ -1420,20 +1533,16 @@
         <w:t xml:space="preserve"> </w:t>
       </w:r>
       <w:r>
-        <w:t>ein</w:t>
-      </w:r>
-      <w:r>
-        <w:t>es</w:t>
-      </w:r>
-      <w:r>
-        <w:t xml:space="preserve"> «</w:t>
-      </w:r>
+        <w:t>eines «</w:t>
+      </w:r>
+      <w:proofErr w:type="spellStart"/>
       <w:r>
         <w:rPr>
           <w:rStyle w:val="D2ReferenzStrgNum9"/>
         </w:rPr>
         <w:t>BEXFile</w:t>
       </w:r>
+      <w:proofErr w:type="spellEnd"/>
       <w:r>
         <w:t xml:space="preserve">» </w:t>
       </w:r>
@@ -1507,16 +1616,116 @@
         <w:t>verbraucht, als eine</w:t>
       </w:r>
       <w:r>
-        <w:t xml:space="preserve"> zumeist auch schreibende Implementation aus e</w:t>
+        <w:t xml:space="preserve"> zumeist auch schreibende Implementation aus einer </w:t>
+      </w:r>
+      <w:r>
+        <w:t>Standard «XML» Bibliothek.</w:t>
+      </w:r>
+    </w:p>
+    <w:p>
+      <w:pPr>
+        <w:pStyle w:val="D1TextblockStrgNum8"/>
+      </w:pPr>
+      <w:r>
+        <w:t>Alle Text- und Elementknoten sind in den Zeilen einer Kindknotentabelle so abgelegt, dass jede Kin</w:t>
+      </w:r>
+      <w:r>
+        <w:t>d</w:t>
+      </w:r>
+      <w:r>
+        <w:t>knotenliste einen Abschnitt aufeinanderfolgender Zeilen bildet und sich die Zeilenbereiche keiner zwei Kindknotenlisten überlagern. Analog gilt dies für die Attributknoten und Attributknotenlisten in der Attributknotentabelle. Beide Tabellen werden spaltenweise gespeichert.</w:t>
+      </w:r>
+    </w:p>
+    <w:p>
+      <w:pPr>
+        <w:pStyle w:val="D1TextblockStrgNum8"/>
+      </w:pPr>
+      <w:r>
+        <w:t>Die Spalten der Kindknotentabelle sind «</w:t>
+      </w:r>
+      <w:proofErr w:type="spellStart"/>
+      <w:r>
+        <w:t>chldUriRef</w:t>
+      </w:r>
+      <w:proofErr w:type="spellEnd"/>
+      <w:r>
+        <w:t>», «</w:t>
+      </w:r>
+      <w:proofErr w:type="spellStart"/>
+      <w:r>
+        <w:t>chldNameRef</w:t>
+      </w:r>
+      <w:proofErr w:type="spellEnd"/>
+      <w:r>
+        <w:t>», «</w:t>
+      </w:r>
+      <w:proofErr w:type="spellStart"/>
+      <w:r>
+        <w:t>chldContentRef</w:t>
+      </w:r>
+      <w:proofErr w:type="spellEnd"/>
+      <w:r>
+        <w:t>», «</w:t>
+      </w:r>
+      <w:proofErr w:type="spellStart"/>
+      <w:r>
+        <w:t>chldAttr</w:t>
       </w:r>
       <w:r>
         <w:t>i</w:t>
       </w:r>
       <w:r>
-        <w:t xml:space="preserve">ner </w:t>
-      </w:r>
-      <w:r>
-        <w:t>Standard «XML» Bibliothek.</w:t>
+        <w:t>butesRef</w:t>
+      </w:r>
+      <w:proofErr w:type="spellEnd"/>
+      <w:r>
+        <w:t>» und «</w:t>
+      </w:r>
+      <w:proofErr w:type="spellStart"/>
+      <w:r>
+        <w:t>chldParentRef</w:t>
+      </w:r>
+      <w:proofErr w:type="spellEnd"/>
+      <w:r>
+        <w:t>», die der Attributknotentabelle sind «</w:t>
+      </w:r>
+      <w:proofErr w:type="spellStart"/>
+      <w:r>
+        <w:t>attrUriRef</w:t>
+      </w:r>
+      <w:proofErr w:type="spellEnd"/>
+      <w:r>
+        <w:t>», «</w:t>
+      </w:r>
+      <w:proofErr w:type="spellStart"/>
+      <w:r>
+        <w:t>attrNameRef</w:t>
+      </w:r>
+      <w:proofErr w:type="spellEnd"/>
+      <w:r>
+        <w:t>», «</w:t>
+      </w:r>
+      <w:proofErr w:type="spellStart"/>
+      <w:r>
+        <w:t>attrValueRef</w:t>
+      </w:r>
+      <w:proofErr w:type="spellEnd"/>
+      <w:r>
+        <w:t>» und «</w:t>
+      </w:r>
+      <w:proofErr w:type="spellStart"/>
+      <w:r>
+        <w:t>attrParentRef</w:t>
+      </w:r>
+      <w:proofErr w:type="spellEnd"/>
+      <w:r>
+        <w:t>». Sie alle enthalten Referenzen auf separat abgelegte Zeichenke</w:t>
+      </w:r>
+      <w:r>
+        <w:t>t</w:t>
+      </w:r>
+      <w:r>
+        <w:t>ten bzw. Tabellenabschnitte.</w:t>
       </w:r>
     </w:p>
     <w:p>
@@ -1524,31 +1733,265 @@
         <w:pStyle w:val="D1TextblockStrgNum8"/>
       </w:pPr>
       <w:r>
-        <w:t>Alle Text- und Elementknoten sind in den Zeilen einer Kindknotentabelle so abgelegt, dass jede Kin</w:t>
-      </w:r>
-      <w:r>
-        <w:t>d</w:t>
-      </w:r>
-      <w:r>
-        <w:t>knotenliste einen Abschnitt aufeina</w:t>
+        <w:t>Die Zeichenketten werden in den Tabellen «</w:t>
+      </w:r>
+      <w:proofErr w:type="spellStart"/>
+      <w:r>
+        <w:t>attrUriText</w:t>
+      </w:r>
+      <w:proofErr w:type="spellEnd"/>
+      <w:r>
+        <w:t>», «</w:t>
+      </w:r>
+      <w:proofErr w:type="spellStart"/>
+      <w:r>
+        <w:t>attrNameText</w:t>
+      </w:r>
+      <w:proofErr w:type="spellEnd"/>
+      <w:r>
+        <w:t>», «</w:t>
+      </w:r>
+      <w:proofErr w:type="spellStart"/>
+      <w:r>
+        <w:t>attrValueText</w:t>
+      </w:r>
+      <w:proofErr w:type="spellEnd"/>
+      <w:r>
+        <w:t>», «</w:t>
+      </w:r>
+      <w:proofErr w:type="spellStart"/>
+      <w:r>
+        <w:t>ch</w:t>
+      </w:r>
+      <w:r>
+        <w:t>l</w:t>
+      </w:r>
+      <w:r>
+        <w:t>dUriText</w:t>
+      </w:r>
+      <w:proofErr w:type="spellEnd"/>
+      <w:r>
+        <w:t>», «</w:t>
+      </w:r>
+      <w:proofErr w:type="spellStart"/>
+      <w:r>
+        <w:t>chldNameText</w:t>
+      </w:r>
+      <w:proofErr w:type="spellEnd"/>
+      <w:r>
+        <w:t>» und «</w:t>
+      </w:r>
+      <w:proofErr w:type="spellStart"/>
+      <w:r>
+        <w:t>chldValueText</w:t>
+      </w:r>
+      <w:proofErr w:type="spellEnd"/>
+      <w:r>
+        <w:t>» abgelegt. Die Tabellenabschnitte sind dagegen in den Tabellen «</w:t>
+      </w:r>
+      <w:proofErr w:type="spellStart"/>
+      <w:r>
+        <w:t>chldListRange</w:t>
+      </w:r>
+      <w:proofErr w:type="spellEnd"/>
+      <w:r>
+        <w:t>» und «</w:t>
+      </w:r>
+      <w:proofErr w:type="spellStart"/>
+      <w:r>
+        <w:t>attrListRange</w:t>
+      </w:r>
+      <w:proofErr w:type="spellEnd"/>
+      <w:r>
+        <w:t>» kodiert.</w:t>
+      </w:r>
+    </w:p>
+    <w:p>
+      <w:pPr>
+        <w:pStyle w:val="D1TextblockStrgNum8"/>
+      </w:pPr>
+      <w:r>
+        <w:t>In der Kindknotentabelle referenzieren die Spalten «</w:t>
+      </w:r>
+      <w:proofErr w:type="spellStart"/>
+      <w:r>
+        <w:t>chldUriRef</w:t>
+      </w:r>
+      <w:proofErr w:type="spellEnd"/>
+      <w:r>
+        <w:t>» und «</w:t>
+      </w:r>
+      <w:proofErr w:type="spellStart"/>
+      <w:r>
+        <w:t>chldNameRef</w:t>
+      </w:r>
+      <w:proofErr w:type="spellEnd"/>
+      <w:r>
+        <w:t>» je eine Ze</w:t>
+      </w:r>
+      <w:r>
+        <w:t>i</w:t>
+      </w:r>
+      <w:r>
+        <w:t>chenkette in «</w:t>
+      </w:r>
+      <w:proofErr w:type="spellStart"/>
+      <w:r>
+        <w:t>chldUriText</w:t>
+      </w:r>
+      <w:proofErr w:type="spellEnd"/>
+      <w:r>
+        <w:t>» bzw. «</w:t>
+      </w:r>
+      <w:proofErr w:type="spellStart"/>
+      <w:r>
+        <w:t>chldNameText</w:t>
+      </w:r>
+      <w:proofErr w:type="spellEnd"/>
+      <w:r>
+        <w:t>», die Spalte «</w:t>
+      </w:r>
+      <w:proofErr w:type="spellStart"/>
+      <w:r>
+        <w:t>chldContentRef</w:t>
+      </w:r>
+      <w:proofErr w:type="spellEnd"/>
+      <w:r>
+        <w:t>» entweder eine Ze</w:t>
+      </w:r>
+      <w:r>
+        <w:t>i</w:t>
+      </w:r>
+      <w:r>
+        <w:t>chenkette in «</w:t>
+      </w:r>
+      <w:proofErr w:type="spellStart"/>
+      <w:r>
+        <w:t>chldValueText</w:t>
+      </w:r>
+      <w:proofErr w:type="spellEnd"/>
+      <w:r>
+        <w:t>» oder eine Kindknotenliste in «</w:t>
+      </w:r>
+      <w:proofErr w:type="spellStart"/>
+      <w:r>
+        <w:t>chldListRange</w:t>
+      </w:r>
+      <w:proofErr w:type="spellEnd"/>
+      <w:r>
+        <w:t>» und die Spalte «</w:t>
+      </w:r>
+      <w:proofErr w:type="spellStart"/>
+      <w:r>
+        <w:t>ch</w:t>
+      </w:r>
+      <w:r>
+        <w:t>l</w:t>
+      </w:r>
+      <w:r>
+        <w:t>dAttributesRef</w:t>
+      </w:r>
+      <w:proofErr w:type="spellEnd"/>
+      <w:r>
+        <w:t>» eine Attributknotenliste in «</w:t>
+      </w:r>
+      <w:proofErr w:type="spellStart"/>
+      <w:r>
+        <w:t>attrListRange</w:t>
+      </w:r>
+      <w:proofErr w:type="spellEnd"/>
+      <w:r>
+        <w:t>». In der Attributknotentabelle referenzi</w:t>
+      </w:r>
+      <w:r>
+        <w:t>e</w:t>
+      </w:r>
+      <w:r>
+        <w:t>ren die Spalten «</w:t>
+      </w:r>
+      <w:proofErr w:type="spellStart"/>
+      <w:r>
+        <w:t>attrUriRef</w:t>
+      </w:r>
+      <w:proofErr w:type="spellEnd"/>
+      <w:r>
+        <w:t>», «</w:t>
+      </w:r>
+      <w:proofErr w:type="spellStart"/>
+      <w:r>
+        <w:t>attrNameRef</w:t>
+      </w:r>
+      <w:proofErr w:type="spellEnd"/>
+      <w:r>
+        <w:t>» und «</w:t>
+      </w:r>
+      <w:proofErr w:type="spellStart"/>
+      <w:r>
+        <w:t>attrValueRef</w:t>
+      </w:r>
+      <w:proofErr w:type="spellEnd"/>
+      <w:r>
+        <w:t>» je eine Zeichenkette in «</w:t>
+      </w:r>
+      <w:proofErr w:type="spellStart"/>
+      <w:r>
+        <w:t>attrUr</w:t>
+      </w:r>
+      <w:r>
+        <w:t>i</w:t>
+      </w:r>
+      <w:r>
+        <w:t>Text</w:t>
+      </w:r>
+      <w:proofErr w:type="spellEnd"/>
+      <w:r>
+        <w:t>», «</w:t>
+      </w:r>
+      <w:proofErr w:type="spellStart"/>
+      <w:r>
+        <w:t>attrNameText</w:t>
+      </w:r>
+      <w:proofErr w:type="spellEnd"/>
+      <w:r>
+        <w:t>» bzw. «</w:t>
+      </w:r>
+      <w:proofErr w:type="spellStart"/>
+      <w:r>
+        <w:t>attrValueText</w:t>
+      </w:r>
+      <w:proofErr w:type="spellEnd"/>
+      <w:r>
+        <w:t>».</w:t>
+      </w:r>
+    </w:p>
+    <w:p>
+      <w:pPr>
+        <w:pStyle w:val="D1TextblockStrgNum8"/>
+      </w:pPr>
+      <w:r>
+        <w:t>Wenn die Navigation von Kind- bzw. Attributknoten zu deren Elternknoten deaktiviert ist, sind die Spalten «</w:t>
+      </w:r>
+      <w:proofErr w:type="spellStart"/>
+      <w:r>
+        <w:t>chldParentRef</w:t>
+      </w:r>
+      <w:proofErr w:type="spellEnd"/>
+      <w:r>
+        <w:t>» und «</w:t>
+      </w:r>
+      <w:proofErr w:type="spellStart"/>
+      <w:r>
+        <w:t>attrParentRef</w:t>
+      </w:r>
+      <w:proofErr w:type="spellEnd"/>
+      <w:r>
+        <w:t>» leer. Andernfalls enthalten diese Spalten die Zeile</w:t>
       </w:r>
       <w:r>
         <w:t>n</w:t>
       </w:r>
       <w:r>
-        <w:t>derfolgender Zeilen bildet und sich die Zeilenbereiche keiner zwei Kindknotenlisten überlagern. An</w:t>
-      </w:r>
-      <w:r>
-        <w:t>a</w:t>
-      </w:r>
-      <w:r>
-        <w:t>log gilt dies für die Attributknoten und Attributknotenlisten in der Attributknotentabelle. Beide T</w:t>
-      </w:r>
-      <w:r>
-        <w:t>a</w:t>
-      </w:r>
-      <w:r>
-        <w:t>bellen werden spaltenweise gespeichert.</w:t>
+        <w:t>nummern des Elternknoten in der Kindknotentabelle. Das Wurzelelement verweist hierbei auf sich selbst.</w:t>
       </w:r>
     </w:p>
     <w:p>
@@ -1556,117 +1999,79 @@
         <w:pStyle w:val="D1TextblockStrgNum8"/>
       </w:pPr>
       <w:r>
-        <w:t>Die Spalten der Kindknotentabelle sind «chldUriRef», «chldNameRef», «chldContentRef», «chldAttr</w:t>
+        <w:t>Bei einem Kindknoten verweist die Spalte «</w:t>
+      </w:r>
+      <w:proofErr w:type="spellStart"/>
+      <w:r>
+        <w:t>chldContentRef</w:t>
+      </w:r>
+      <w:proofErr w:type="spellEnd"/>
+      <w:r>
+        <w:t>» mit einem positiven Wert auf eine Ze</w:t>
       </w:r>
       <w:r>
         <w:t>i</w:t>
       </w:r>
       <w:r>
-        <w:t>butesRef» und «chldParentRef», die der Attributknotentabelle sind «attrUriRef», «attrNameRef», «attrValueRef» und «attrParentRef». Sie alle enthalten Referenzen auf separat abgelegte Zeichenke</w:t>
-      </w:r>
-      <w:r>
-        <w:t>t</w:t>
-      </w:r>
-      <w:r>
-        <w:t>ten bzw. Tabellenabschnitte.</w:t>
-      </w:r>
-    </w:p>
-    <w:p>
-      <w:pPr>
-        <w:pStyle w:val="D1TextblockStrgNum8"/>
-      </w:pPr>
-      <w:r>
-        <w:t>Die Zeichenketten werden in den Tabellen «attrUriText», «attrNameText», «attrValueText», «ch</w:t>
-      </w:r>
-      <w:r>
-        <w:t>l</w:t>
-      </w:r>
-      <w:r>
-        <w:t>dUriText», «chldNameText» und «chldValueText» abgelegt. Die Tabellenabschnitte sind dagegen in den Tabellen «chldListRange» und «attrListRange» kodiert.</w:t>
-      </w:r>
-    </w:p>
-    <w:p>
-      <w:pPr>
-        <w:pStyle w:val="D1TextblockStrgNum8"/>
-      </w:pPr>
-      <w:r>
-        <w:t>In der Kindknotentabelle referenzieren die Spalten «chldUriRef» und «chldNameRef» je eine Ze</w:t>
+        <w:t>chenkette. Diese ist bei einem Textknoten dessen Wert und bei einem Elementknoten der Wert se</w:t>
       </w:r>
       <w:r>
         <w:t>i</w:t>
       </w:r>
       <w:r>
-        <w:t>chenkette in «chldUriText» bzw. «chldNameText», die Spalte «chldContentRef» entweder eine Ze</w:t>
-      </w:r>
-      <w:r>
-        <w:t>i</w:t>
-      </w:r>
-      <w:r>
-        <w:t>chenkette in «chldValueText» oder eine Kindknotenliste in «chldListRange» und die Spalte «ch</w:t>
-      </w:r>
-      <w:r>
-        <w:t>l</w:t>
-      </w:r>
-      <w:r>
-        <w:t>dAttributesRef» eine Attributknotenliste in «attrListRange». In der Attributknotentabelle referenzi</w:t>
-      </w:r>
-      <w:r>
-        <w:t>e</w:t>
-      </w:r>
-      <w:r>
-        <w:t>ren die Spalten «attrUriRef», «attrNameRef» und «attrValueRef» je eine Zeichenkette in «attrUr</w:t>
-      </w:r>
-      <w:r>
-        <w:t>i</w:t>
-      </w:r>
-      <w:r>
-        <w:t>Text», «attrNameText» bzw. «attrValueText».</w:t>
-      </w:r>
-    </w:p>
-    <w:p>
-      <w:pPr>
-        <w:pStyle w:val="D1TextblockStrgNum8"/>
-      </w:pPr>
-      <w:r>
-        <w:t>Wenn die Navigation von Kind- bzw. Attributknoten zu deren Elternknoten deaktiviert ist, sind die Spalten «chldParentRef» und «attrParentRef» leer. Andernfalls enthalten diese Spalten die Zeile</w:t>
-      </w:r>
-      <w:r>
-        <w:t>n</w:t>
-      </w:r>
-      <w:r>
-        <w:t>nummern des Elternknoten in der Kindknotentabelle. Das Wurzelelement verweist hierbei auf sich selbst.</w:t>
-      </w:r>
-    </w:p>
-    <w:p>
-      <w:pPr>
-        <w:pStyle w:val="D1TextblockStrgNum8"/>
-      </w:pPr>
-      <w:r>
-        <w:t>Bei einem Kindknoten verweist die Spalte «chldContentRef» mit einem positiven Wert auf eine Ze</w:t>
-      </w:r>
-      <w:r>
-        <w:t>i</w:t>
-      </w:r>
-      <w:r>
-        <w:t>chenkette. Diese ist bei einem Textknoten dessen Wert und bei einem Elementknoten der Wert se</w:t>
-      </w:r>
-      <w:r>
-        <w:t>i</w:t>
-      </w:r>
-      <w:r>
-        <w:t>nes einzigen Kindknoten, welcher ein Textknoten ist. Ein leerer Elementknoten verweist damit immer auf die leere Zeichenkette. Ein negativer Wert in der Spalte «chldContentRef» verweist indirekt auf die Kindknotenliste eines Elementknoten. Zur Auflösung des Verweiseses muss dieser negiert we</w:t>
+        <w:t>nes einzigen Kindknoten, welcher ein Textknoten ist. Ein leerer Elementknoten verweist damit immer auf die leere Zeichenkette. Ein negativer Wert in der Spalte «</w:t>
+      </w:r>
+      <w:proofErr w:type="spellStart"/>
+      <w:r>
+        <w:t>chldContentRef</w:t>
+      </w:r>
+      <w:proofErr w:type="spellEnd"/>
+      <w:r>
+        <w:t>» verweist indirekt auf die Kindknotenliste eines Elementknoten. Zur Auflösung des Verweiseses muss dieser negiert we</w:t>
       </w:r>
       <w:r>
         <w:t>r</w:t>
       </w:r>
       <w:r>
-        <w:t>den. Bei einem Textknoten enthalten die Spalte «chldUriRef», «chldNameRef» und «chldAttribute</w:t>
+        <w:t>den. Bei einem Textknoten enthalten die Spalte «</w:t>
+      </w:r>
+      <w:proofErr w:type="spellStart"/>
+      <w:r>
+        <w:t>chldUriRef</w:t>
+      </w:r>
+      <w:proofErr w:type="spellEnd"/>
+      <w:r>
+        <w:t>», «</w:t>
+      </w:r>
+      <w:proofErr w:type="spellStart"/>
+      <w:r>
+        <w:t>chldNameRef</w:t>
+      </w:r>
+      <w:proofErr w:type="spellEnd"/>
+      <w:r>
+        <w:t>» und «</w:t>
+      </w:r>
+      <w:proofErr w:type="spellStart"/>
+      <w:r>
+        <w:t>chldAttribute</w:t>
       </w:r>
       <w:r>
         <w:t>s</w:t>
       </w:r>
       <w:r>
-        <w:t>Ref» immer «0». Bei einem Elementknoten enthält die Spalte «chldNameRef» niemals den Wert «0».</w:t>
+        <w:t>Ref</w:t>
+      </w:r>
+      <w:proofErr w:type="spellEnd"/>
+      <w:r>
+        <w:t>» immer «0». Bei einem Elementknoten enthält die Spalte «</w:t>
+      </w:r>
+      <w:proofErr w:type="spellStart"/>
+      <w:r>
+        <w:t>chldNameRef</w:t>
+      </w:r>
+      <w:proofErr w:type="spellEnd"/>
+      <w:r>
+        <w:t>» niemals den Wert «0».</w:t>
       </w:r>
     </w:p>
     <w:p>
@@ -1677,7 +2082,23 @@
         </w:rPr>
       </w:pPr>
       <w:r>
-        <w:t>Wenn die Spalte «chldUriRef» bzw. «attrUriRef» ausschließlich de</w:t>
+        <w:t>Wenn die Spalte «</w:t>
+      </w:r>
+      <w:proofErr w:type="spellStart"/>
+      <w:r>
+        <w:t>chldUriRef</w:t>
+      </w:r>
+      <w:proofErr w:type="spellEnd"/>
+      <w:r>
+        <w:t>» bzw. «</w:t>
+      </w:r>
+      <w:proofErr w:type="spellStart"/>
+      <w:r>
+        <w:t>attrUriRef</w:t>
+      </w:r>
+      <w:proofErr w:type="spellEnd"/>
+      <w:r>
+        <w:t>» ausschließlich de</w:t>
       </w:r>
       <w:r>
         <w:t>n</w:t>
@@ -1730,13 +2151,158 @@
         <w:t xml:space="preserve">keine </w:t>
       </w:r>
       <w:r>
-        <w:t>Abbildu</w:t>
+        <w:t>Abbildungen.</w:t>
+      </w:r>
+    </w:p>
+    <w:p>
+      <w:pPr>
+        <w:pStyle w:val="D1TextblockStrgNum8"/>
+      </w:pPr>
+      <w:r>
+        <w:t>Die erste Auflistung enthält ein Element mit zwei Zahlen. Die erste Zahl kennzeichnet mit den Wert «0xBE10BA5E» die Datenstruktur und die zweite nennt die Zeilennummer des Wurzelelementknoten in der Kindknotentabelle.</w:t>
+      </w:r>
+    </w:p>
+    <w:p>
+      <w:pPr>
+        <w:pStyle w:val="D1TextblockStrgNum8"/>
+      </w:pPr>
+      <w:r>
+        <w:lastRenderedPageBreak/>
+        <w:t>Die nächsten sechs Auflistungen («</w:t>
+      </w:r>
+      <w:proofErr w:type="spellStart"/>
+      <w:r>
+        <w:t>attrUriText</w:t>
+      </w:r>
+      <w:proofErr w:type="spellEnd"/>
+      <w:r>
+        <w:t>», «</w:t>
+      </w:r>
+      <w:proofErr w:type="spellStart"/>
+      <w:r>
+        <w:t>attrNameText</w:t>
+      </w:r>
+      <w:proofErr w:type="spellEnd"/>
+      <w:r>
+        <w:t>», «</w:t>
+      </w:r>
+      <w:proofErr w:type="spellStart"/>
+      <w:r>
+        <w:t>attrValueText</w:t>
+      </w:r>
+      <w:proofErr w:type="spellEnd"/>
+      <w:r>
+        <w:t>», «</w:t>
+      </w:r>
+      <w:proofErr w:type="spellStart"/>
+      <w:r>
+        <w:t>chldUriText</w:t>
+      </w:r>
+      <w:proofErr w:type="spellEnd"/>
+      <w:r>
+        <w:t>», «</w:t>
+      </w:r>
+      <w:proofErr w:type="spellStart"/>
+      <w:r>
+        <w:t>chldNameText</w:t>
+      </w:r>
+      <w:proofErr w:type="spellEnd"/>
+      <w:r>
+        <w:t>» und «</w:t>
+      </w:r>
+      <w:proofErr w:type="spellStart"/>
+      <w:r>
+        <w:t>chldValueText</w:t>
+      </w:r>
+      <w:proofErr w:type="spellEnd"/>
+      <w:r>
+        <w:t>») kodieren jeweils duplikatfreie Auflistung von Zeichenketten. Eine Zeichenkette liegt hierbei in nullterminierter «UTF16»-Kodierung als 16-Bit-Token- und damit Zahlenfolge vor. Das erste Element einer solchen Auflistung ist immer die Zahlenfolge der leeren Zeichenkette. Die Ordnung der restlichen Elemente sollte deren Nutzungshäufigkeit entsprechen.</w:t>
+      </w:r>
+    </w:p>
+    <w:p>
+      <w:pPr>
+        <w:pStyle w:val="D1TextblockStrgNum8"/>
+      </w:pPr>
+      <w:r>
+        <w:t>Die nächsten neun Auflistungen enthalten jeweils genau ein Element, welches einer Spalte der Kind- bzw. Attributknotentabelle entspricht («</w:t>
+      </w:r>
+      <w:proofErr w:type="spellStart"/>
+      <w:r>
+        <w:t>attrUriRef</w:t>
+      </w:r>
+      <w:proofErr w:type="spellEnd"/>
+      <w:r>
+        <w:t>», «</w:t>
+      </w:r>
+      <w:proofErr w:type="spellStart"/>
+      <w:r>
+        <w:t>attrNameRef</w:t>
+      </w:r>
+      <w:proofErr w:type="spellEnd"/>
+      <w:r>
+        <w:t>», «</w:t>
+      </w:r>
+      <w:proofErr w:type="spellStart"/>
+      <w:r>
+        <w:t>attrValueRef</w:t>
+      </w:r>
+      <w:proofErr w:type="spellEnd"/>
+      <w:r>
+        <w:t>», «</w:t>
+      </w:r>
+      <w:proofErr w:type="spellStart"/>
+      <w:r>
+        <w:t>attrPare</w:t>
       </w:r>
       <w:r>
         <w:t>n</w:t>
       </w:r>
       <w:r>
-        <w:t>gen.</w:t>
+        <w:t>tRef</w:t>
+      </w:r>
+      <w:proofErr w:type="spellEnd"/>
+      <w:r>
+        <w:t>», «</w:t>
+      </w:r>
+      <w:proofErr w:type="spellStart"/>
+      <w:r>
+        <w:t>chldUriRef</w:t>
+      </w:r>
+      <w:proofErr w:type="spellEnd"/>
+      <w:r>
+        <w:t>», «</w:t>
+      </w:r>
+      <w:proofErr w:type="spellStart"/>
+      <w:r>
+        <w:t>chldNameRef</w:t>
+      </w:r>
+      <w:proofErr w:type="spellEnd"/>
+      <w:r>
+        <w:t>», «</w:t>
+      </w:r>
+      <w:proofErr w:type="spellStart"/>
+      <w:r>
+        <w:t>chldContentRef</w:t>
+      </w:r>
+      <w:proofErr w:type="spellEnd"/>
+      <w:r>
+        <w:t>», «</w:t>
+      </w:r>
+      <w:proofErr w:type="spellStart"/>
+      <w:r>
+        <w:t>chldAttributesRef</w:t>
+      </w:r>
+      <w:proofErr w:type="spellEnd"/>
+      <w:r>
+        <w:t>» und «</w:t>
+      </w:r>
+      <w:proofErr w:type="spellStart"/>
+      <w:r>
+        <w:t>chldParentRef</w:t>
+      </w:r>
+      <w:proofErr w:type="spellEnd"/>
+      <w:r>
+        <w:t>»).</w:t>
       </w:r>
     </w:p>
     <w:p>
@@ -1744,92 +2310,27 @@
         <w:pStyle w:val="D1TextblockStrgNum8"/>
       </w:pPr>
       <w:r>
-        <w:t>Die erste Auflistung enthält ein Element mit zwei Zahlen. Die erste Zahl ken</w:t>
-      </w:r>
-      <w:r>
-        <w:t>n</w:t>
-      </w:r>
-      <w:r>
-        <w:t>zeichnet mit den Wert «0xBE10BA5E» die Datenstruktur und die zweite nennt die Zeilennummer des Wurzelelementknoten in der Kindknotentabelle.</w:t>
-      </w:r>
-    </w:p>
-    <w:p>
-      <w:pPr>
-        <w:pStyle w:val="D1TextblockStrgNum8"/>
-      </w:pPr>
-      <w:r>
-        <w:lastRenderedPageBreak/>
-        <w:t>Die nächsten sechs Auflistungen («attrUriText», «attrNameText», «attrVal</w:t>
-      </w:r>
-      <w:r>
-        <w:t>u</w:t>
-      </w:r>
-      <w:r>
-        <w:t>eText», «chldUriText», «chldNameText» und «chldValueText») kodieren jeweils duplikatfreie Auflistung von Zeichenketten. Eine Zeichenkette liegt hierbei in nullterminierter «UTF16»-Kodierung als 16-Bit-Token- und damit Zahlenfolge vor. Das erste Element einer solchen Auflistung ist immer die Zahlenfolge der leeren Zeichenkette. Die Ordnung der restlichen Elemente sollte deren Nutzungshäufigkeit en</w:t>
-      </w:r>
-      <w:r>
-        <w:t>t</w:t>
-      </w:r>
-      <w:r>
-        <w:t>sprechen.</w:t>
-      </w:r>
-    </w:p>
-    <w:p>
-      <w:pPr>
-        <w:pStyle w:val="D1TextblockStrgNum8"/>
-      </w:pPr>
-      <w:r>
-        <w:t>Die nächsten neun Auflistungen enthalten jeweils genau ein Element, welches einer Spalte der Kind- bzw. Attributknotentabelle entspricht («attrUriRef», «attrNameRef», «attrValueRef», «attrPare</w:t>
-      </w:r>
-      <w:r>
-        <w:t>n</w:t>
-      </w:r>
-      <w:r>
-        <w:t>tRef», «chldUriRef», «chldNam</w:t>
-      </w:r>
-      <w:r>
-        <w:t>e</w:t>
-      </w:r>
-      <w:r>
-        <w:t>Ref», «chldContentRef», «chldAttributesRef» und «chldParentRef»).</w:t>
-      </w:r>
-    </w:p>
-    <w:p>
-      <w:pPr>
-        <w:pStyle w:val="D1TextblockStrgNum8"/>
-      </w:pPr>
-      <w:r>
-        <w:t>Die letzten beiden Auflistungen («chldListRange» und «attrListRange») entha</w:t>
-      </w:r>
-      <w:r>
-        <w:t>l</w:t>
-      </w:r>
-      <w:r>
-        <w:t>ten jeweils genau ein Element, welches die Nummern der Zeilen in den Kind- bzw. Attributknotentabellen enthalten, ab denen die Kind- bzw. Attributknote</w:t>
-      </w:r>
-      <w:r>
-        <w:t>n</w:t>
-      </w:r>
-      <w:r>
-        <w:t>listen beginnen, wobei das Ende einer Knotenliste zugleich der Beginn der nächsten Knotenliste ist. Die ersten beiden Elemente einer solchen Liste b</w:t>
-      </w:r>
-      <w:r>
-        <w:t>e</w:t>
-      </w:r>
-      <w:r>
-        <w:t>schreiben immer eine leere Knotenliste. Die Ordnung der restlichen Knotenlisten sollte deren Navigation</w:t>
-      </w:r>
-      <w:r>
-        <w:t>s</w:t>
-      </w:r>
-      <w:r>
-        <w:t>pfad</w:t>
+        <w:t>Die letzten beiden Auflistungen («</w:t>
+      </w:r>
+      <w:proofErr w:type="spellStart"/>
+      <w:r>
+        <w:t>chldListRange</w:t>
+      </w:r>
+      <w:proofErr w:type="spellEnd"/>
+      <w:r>
+        <w:t>» und «</w:t>
+      </w:r>
+      <w:proofErr w:type="spellStart"/>
+      <w:r>
+        <w:t>attrListRange</w:t>
+      </w:r>
+      <w:proofErr w:type="spellEnd"/>
+      <w:r>
+        <w:t>») enthalten jeweils genau ein Element, welches die Nummern der Zeilen in den Kind- bzw. Attributknotentabellen enthalten, ab denen die Kind- bzw. Attributknotenlisten beginnen, wobei das Ende einer Knotenliste zugleich der Beginn der nächsten Knotenliste ist. Die ersten beiden Elemente einer solchen Liste beschreiben immer eine leere Knotenliste. Die Ordnung der restlichen Knotenlisten sollte deren Navigationspfad</w:t>
       </w:r>
       <w:r>
         <w:t xml:space="preserve"> oder </w:t>
       </w:r>
-      <w:bookmarkStart w:id="0" w:name="_GoBack"/>
-      <w:bookmarkEnd w:id="0"/>
       <w:r>
         <w:t>Nutzungshäufigkeit entsprechen.</w:t>
       </w:r>
@@ -1879,27 +2380,14 @@
         <w:tab w:val="center" w:pos="4860"/>
       </w:tabs>
     </w:pPr>
-    <w:r>
-      <w:fldChar w:fldCharType="begin"/>
-    </w:r>
-    <w:r>
-      <w:instrText xml:space="preserve"> FILENAME   \* MERGEFORMAT </w:instrText>
-    </w:r>
-    <w:r>
-      <w:fldChar w:fldCharType="separate"/>
-    </w:r>
-    <w:r>
-      <w:rPr>
-        <w:noProof/>
-      </w:rPr>
-      <w:t>Spezifikation_BEX.docx</w:t>
-    </w:r>
-    <w:r>
-      <w:rPr>
-        <w:noProof/>
-      </w:rPr>
-      <w:fldChar w:fldCharType="end"/>
-    </w:r>
+    <w:fldSimple w:instr=" FILENAME   \* MERGEFORMAT ">
+      <w:r>
+        <w:rPr>
+          <w:noProof/>
+        </w:rPr>
+        <w:t>Spezifikation_BEX.docx</w:t>
+      </w:r>
+    </w:fldSimple>
     <w:r>
       <w:tab/>
     </w:r>
@@ -1916,7 +2404,7 @@
       <w:rPr>
         <w:noProof/>
       </w:rPr>
-      <w:t>5</w:t>
+      <w:t>1</w:t>
     </w:r>
     <w:r>
       <w:fldChar w:fldCharType="end"/>
@@ -1981,7 +2469,15 @@
       </w:tabs>
     </w:pPr>
     <w:r>
-      <w:t>Spezifikation BEX – Binary Encoded XML</w:t>
+      <w:t xml:space="preserve">Spezifikation BEX – Binary </w:t>
+    </w:r>
+    <w:proofErr w:type="spellStart"/>
+    <w:r>
+      <w:t>Encoded</w:t>
+    </w:r>
+    <w:proofErr w:type="spellEnd"/>
+    <w:r>
+      <w:t xml:space="preserve"> XML</w:t>
     </w:r>
     <w:r>
       <w:rPr>
@@ -2020,7 +2516,21 @@
       <w:rPr>
         <w:sz w:val="16"/>
       </w:rPr>
-      <w:t>[cc-by] 2014 Sebastian Rostock [http://creativecommons.org/licenses/by/3.0/de/]</w:t>
+      <w:t>[cc-</w:t>
+    </w:r>
+    <w:proofErr w:type="spellStart"/>
+    <w:r>
+      <w:rPr>
+        <w:sz w:val="16"/>
+      </w:rPr>
+      <w:t>by</w:t>
+    </w:r>
+    <w:proofErr w:type="spellEnd"/>
+    <w:r>
+      <w:rPr>
+        <w:sz w:val="16"/>
+      </w:rPr>
+      <w:t>] 2014 Sebastian Rostock [http://creativecommons.org/licenses/by/3.0/de/]</w:t>
     </w:r>
   </w:p>
 </w:hdr>
@@ -5211,7 +5721,7 @@
 </file>
 
 <file path=customXml/itemProps1.xml><?xml version="1.0" encoding="utf-8"?>
-<ds:datastoreItem xmlns:ds="http://schemas.openxmlformats.org/officeDocument/2006/customXml" ds:itemID="{33D1BC94-7CE8-476A-A4C9-A609E205FB90}">
+<ds:datastoreItem xmlns:ds="http://schemas.openxmlformats.org/officeDocument/2006/customXml" ds:itemID="{7E769CAD-AAE2-479E-AE1B-F204E9416E4F}">
   <ds:schemaRefs>
     <ds:schemaRef ds:uri="http://schemas.openxmlformats.org/officeDocument/2006/bibliography"/>
   </ds:schemaRefs>

</xml_diff>